<commit_message>
Små rettelser til OC0802
Coauthor: Nikolaj og Matias

Reviewer: Anders B
</commit_message>
<xml_diff>
--- a/02 Requirements & Analysis/OC0802 angivBrugstidogScrapværdiogAnskaffelseværd.docx
+++ b/02 Requirements & Analysis/OC0802 angivBrugstidogScrapværdiogAnskaffelseværd.docx
@@ -61,12 +61,17 @@
         </w:numPr>
       </w:pPr>
       <w:proofErr w:type="spellStart"/>
+      <w:proofErr w:type="gramStart"/>
       <w:r>
         <w:t>angivBrugstidogScrapværdiogAnskaffelseværdi</w:t>
       </w:r>
       <w:proofErr w:type="spellEnd"/>
       <w:r>
-        <w:t>(brugstid</w:t>
+        <w:t>(</w:t>
+      </w:r>
+      <w:proofErr w:type="gramEnd"/>
+      <w:r>
+        <w:t>brugstid</w:t>
       </w:r>
       <w:r>
         <w:t xml:space="preserve"> </w:t>
@@ -144,8 +149,13 @@
       <w:r>
         <w:t xml:space="preserve">En </w:t>
       </w:r>
-      <w:r>
-        <w:t xml:space="preserve">HØK h </w:t>
+      <w:proofErr w:type="gramStart"/>
+      <w:r>
+        <w:t>HØK h</w:t>
+      </w:r>
+      <w:proofErr w:type="gramEnd"/>
+      <w:r>
+        <w:t xml:space="preserve"> </w:t>
       </w:r>
       <w:r>
         <w:t>eksisterer</w:t>
@@ -187,6 +197,18 @@
       </w:r>
       <w:r>
         <w:t xml:space="preserve"> anskaffelsesværdi</w:t>
+      </w:r>
+    </w:p>
+    <w:p>
+      <w:pPr>
+        <w:pStyle w:val="Listeafsnit"/>
+        <w:numPr>
+          <w:ilvl w:val="0"/>
+          <w:numId w:val="1"/>
+        </w:numPr>
+      </w:pPr>
+      <w:r>
+        <w:t>Scrapværdi er større end 0</w:t>
       </w:r>
     </w:p>
     <w:p>
@@ -267,10 +289,12 @@
         </w:numPr>
       </w:pPr>
       <w:proofErr w:type="spellStart"/>
+      <w:proofErr w:type="gramStart"/>
       <w:r>
         <w:t>av.beløb</w:t>
       </w:r>
       <w:proofErr w:type="spellEnd"/>
+      <w:proofErr w:type="gramEnd"/>
       <w:r>
         <w:t xml:space="preserve"> blev sat til anskaffelsesværdi</w:t>
       </w:r>
@@ -296,10 +320,12 @@
         </w:numPr>
       </w:pPr>
       <w:proofErr w:type="spellStart"/>
+      <w:proofErr w:type="gramStart"/>
       <w:r>
         <w:t>Sv.beløb</w:t>
       </w:r>
       <w:proofErr w:type="spellEnd"/>
+      <w:proofErr w:type="gramEnd"/>
       <w:r>
         <w:t xml:space="preserve"> blev sat til scrapværdi</w:t>
       </w:r>
@@ -325,6 +351,7 @@
         </w:numPr>
       </w:pPr>
       <w:proofErr w:type="spellStart"/>
+      <w:proofErr w:type="gramStart"/>
       <w:r>
         <w:t>Bt.</w:t>
       </w:r>
@@ -332,6 +359,7 @@
         <w:t>enhed</w:t>
       </w:r>
       <w:proofErr w:type="spellEnd"/>
+      <w:proofErr w:type="gramEnd"/>
       <w:r>
         <w:t xml:space="preserve"> blev sat til brugstid</w:t>
       </w:r>
@@ -370,22 +398,25 @@
       </w:r>
       <w:r>
         <w:t>-</w:t>
+      </w:r>
+      <w:r>
+        <w:t>sv.beløb</w:t>
+      </w:r>
+      <w:proofErr w:type="spellEnd"/>
+      <w:r>
+        <w:t>/</w:t>
+      </w:r>
+      <w:proofErr w:type="spellStart"/>
+      <w:r>
+        <w:t>bt.</w:t>
+      </w:r>
+      <w:r>
+        <w:t>enh</w:t>
       </w:r>
       <w:bookmarkStart w:id="0" w:name="_GoBack"/>
       <w:bookmarkEnd w:id="0"/>
       <w:r>
-        <w:t>sv.beløb</w:t>
-      </w:r>
-      <w:proofErr w:type="spellEnd"/>
-      <w:r>
-        <w:t>/</w:t>
-      </w:r>
-      <w:proofErr w:type="spellStart"/>
-      <w:r>
-        <w:t>bt.</w:t>
-      </w:r>
-      <w:r>
-        <w:t>enhed</w:t>
+        <w:t>ed</w:t>
       </w:r>
       <w:proofErr w:type="spellEnd"/>
     </w:p>

</xml_diff>